<commit_message>
Updated user stories with taxi drivers
</commit_message>
<xml_diff>
--- a/docs/Taxi Tap - Passenger User stories.docx
+++ b/docs/Taxi Tap - Passenger User stories.docx
@@ -350,13 +350,7 @@
               <w:cnfStyle w:val="000000100000" w:firstRow="0" w:lastRow="0" w:firstColumn="0" w:lastColumn="0" w:oddVBand="0" w:evenVBand="0" w:oddHBand="1" w:evenHBand="0" w:firstRowFirstColumn="0" w:firstRowLastColumn="0" w:lastRowFirstColumn="0" w:lastRowLastColumn="0"/>
             </w:pPr>
             <w:r>
-              <w:t xml:space="preserve">Given </w:t>
-            </w:r>
-            <w:r>
-              <w:t xml:space="preserve">that </w:t>
-            </w:r>
-            <w:r>
-              <w:t>I have granted location access,</w:t>
+              <w:t>Given that I have granted location access,</w:t>
             </w:r>
           </w:p>
           <w:p>
@@ -566,10 +560,7 @@
               <w:cnfStyle w:val="000000100000" w:firstRow="0" w:lastRow="0" w:firstColumn="0" w:lastColumn="0" w:oddVBand="0" w:evenVBand="0" w:oddHBand="1" w:evenHBand="0" w:firstRowFirstColumn="0" w:firstRowLastColumn="0" w:lastRowFirstColumn="0" w:lastRowLastColumn="0"/>
             </w:pPr>
             <w:r>
-              <w:t>Then I should see the taxi’s live location</w:t>
-            </w:r>
-            <w:r>
-              <w:t xml:space="preserve"> and estimated time of arrival.</w:t>
+              <w:t>Then I should see the taxi’s live location and estimated time of arrival.</w:t>
             </w:r>
           </w:p>
         </w:tc>
@@ -954,13 +945,1269 @@
             <w:r>
               <w:t>The app functions with cached map data and stores ride requests locally, syncing once connectivity is restored.</w:t>
             </w:r>
-            <w:bookmarkStart w:id="0" w:name="_GoBack"/>
-            <w:bookmarkEnd w:id="0"/>
           </w:p>
         </w:tc>
       </w:tr>
     </w:tbl>
-    <w:p/>
+    <w:p>
+      <w:pPr>
+        <w:rPr>
+          <w:b/>
+          <w:sz w:val="32"/>
+          <w:szCs w:val="32"/>
+        </w:rPr>
+      </w:pPr>
+    </w:p>
+    <w:p>
+      <w:pPr>
+        <w:rPr>
+          <w:b/>
+          <w:sz w:val="32"/>
+          <w:szCs w:val="32"/>
+        </w:rPr>
+      </w:pPr>
+      <w:r>
+        <w:rPr>
+          <w:b/>
+          <w:sz w:val="32"/>
+          <w:szCs w:val="32"/>
+        </w:rPr>
+        <w:t>Driver User stories</w:t>
+      </w:r>
+    </w:p>
+    <w:tbl>
+      <w:tblPr>
+        <w:tblStyle w:val="GridTable4-Accent1"/>
+        <w:tblW w:w="0" w:type="auto"/>
+        <w:tblLook w:val="04A0" w:firstRow="1" w:lastRow="0" w:firstColumn="1" w:lastColumn="0" w:noHBand="0" w:noVBand="1"/>
+      </w:tblPr>
+      <w:tblGrid>
+        <w:gridCol w:w="3116"/>
+        <w:gridCol w:w="3117"/>
+        <w:gridCol w:w="3117"/>
+      </w:tblGrid>
+      <w:tr>
+        <w:trPr>
+          <w:cnfStyle w:val="100000000000" w:firstRow="1" w:lastRow="0" w:firstColumn="0" w:lastColumn="0" w:oddVBand="0" w:evenVBand="0" w:oddHBand="0" w:evenHBand="0" w:firstRowFirstColumn="0" w:firstRowLastColumn="0" w:lastRowFirstColumn="0" w:lastRowLastColumn="0"/>
+        </w:trPr>
+        <w:tc>
+          <w:tcPr>
+            <w:cnfStyle w:val="001000000000" w:firstRow="0" w:lastRow="0" w:firstColumn="1" w:lastColumn="0" w:oddVBand="0" w:evenVBand="0" w:oddHBand="0" w:evenHBand="0" w:firstRowFirstColumn="0" w:firstRowLastColumn="0" w:lastRowFirstColumn="0" w:lastRowLastColumn="0"/>
+            <w:tcW w:w="3116" w:type="dxa"/>
+          </w:tcPr>
+          <w:p>
+            <w:r>
+              <w:t>User Story</w:t>
+            </w:r>
+          </w:p>
+        </w:tc>
+        <w:tc>
+          <w:tcPr>
+            <w:tcW w:w="3117" w:type="dxa"/>
+          </w:tcPr>
+          <w:p>
+            <w:pPr>
+              <w:cnfStyle w:val="100000000000" w:firstRow="1" w:lastRow="0" w:firstColumn="0" w:lastColumn="0" w:oddVBand="0" w:evenVBand="0" w:oddHBand="0" w:evenHBand="0" w:firstRowFirstColumn="0" w:firstRowLastColumn="0" w:lastRowFirstColumn="0" w:lastRowLastColumn="0"/>
+            </w:pPr>
+            <w:r>
+              <w:t>Acceptance Criteria</w:t>
+            </w:r>
+          </w:p>
+        </w:tc>
+        <w:tc>
+          <w:tcPr>
+            <w:tcW w:w="3117" w:type="dxa"/>
+          </w:tcPr>
+          <w:p>
+            <w:pPr>
+              <w:cnfStyle w:val="100000000000" w:firstRow="1" w:lastRow="0" w:firstColumn="0" w:lastColumn="0" w:oddVBand="0" w:evenVBand="0" w:oddHBand="0" w:evenHBand="0" w:firstRowFirstColumn="0" w:firstRowLastColumn="0" w:lastRowFirstColumn="0" w:lastRowLastColumn="0"/>
+            </w:pPr>
+            <w:r>
+              <w:t>Definition of Done</w:t>
+            </w:r>
+          </w:p>
+        </w:tc>
+      </w:tr>
+      <w:tr>
+        <w:trPr>
+          <w:cnfStyle w:val="000000100000" w:firstRow="0" w:lastRow="0" w:firstColumn="0" w:lastColumn="0" w:oddVBand="0" w:evenVBand="0" w:oddHBand="1" w:evenHBand="0" w:firstRowFirstColumn="0" w:firstRowLastColumn="0" w:lastRowFirstColumn="0" w:lastRowLastColumn="0"/>
+        </w:trPr>
+        <w:tc>
+          <w:tcPr>
+            <w:cnfStyle w:val="001000000000" w:firstRow="0" w:lastRow="0" w:firstColumn="1" w:lastColumn="0" w:oddVBand="0" w:evenVBand="0" w:oddHBand="0" w:evenHBand="0" w:firstRowFirstColumn="0" w:firstRowLastColumn="0" w:lastRowFirstColumn="0" w:lastRowLastColumn="0"/>
+            <w:tcW w:w="3116" w:type="dxa"/>
+          </w:tcPr>
+          <w:p>
+            <w:r>
+              <w:t>Account Registration &amp; Login</w:t>
+            </w:r>
+          </w:p>
+          <w:p>
+            <w:pPr>
+              <w:rPr>
+                <w:b w:val="0"/>
+              </w:rPr>
+            </w:pPr>
+            <w:r>
+              <w:rPr>
+                <w:b w:val="0"/>
+              </w:rPr>
+              <w:t>As a driver, I want to sign up and log in to my account,</w:t>
+            </w:r>
+            <w:r>
+              <w:rPr>
+                <w:b w:val="0"/>
+              </w:rPr>
+              <w:br/>
+              <w:t xml:space="preserve">so that I can </w:t>
+            </w:r>
+            <w:r>
+              <w:rPr>
+                <w:b w:val="0"/>
+              </w:rPr>
+              <w:t>securely access and use the Taxi Tap app.</w:t>
+            </w:r>
+          </w:p>
+        </w:tc>
+        <w:tc>
+          <w:tcPr>
+            <w:tcW w:w="3117" w:type="dxa"/>
+          </w:tcPr>
+          <w:p>
+            <w:pPr>
+              <w:spacing w:before="100" w:beforeAutospacing="1" w:after="100" w:afterAutospacing="1"/>
+              <w:cnfStyle w:val="000000100000" w:firstRow="0" w:lastRow="0" w:firstColumn="0" w:lastColumn="0" w:oddVBand="0" w:evenVBand="0" w:oddHBand="1" w:evenHBand="0" w:firstRowFirstColumn="0" w:firstRowLastColumn="0" w:lastRowFirstColumn="0" w:lastRowLastColumn="0"/>
+              <w:rPr>
+                <w:rFonts w:eastAsia="Times New Roman" w:cstheme="minorHAnsi"/>
+              </w:rPr>
+            </w:pPr>
+            <w:r>
+              <w:rPr>
+                <w:rFonts w:eastAsia="Times New Roman" w:cstheme="minorHAnsi"/>
+                <w:bCs/>
+              </w:rPr>
+              <w:t>Given</w:t>
+            </w:r>
+            <w:r>
+              <w:rPr>
+                <w:rFonts w:eastAsia="Times New Roman" w:cstheme="minorHAnsi"/>
+              </w:rPr>
+              <w:t xml:space="preserve"> that I am on the app’s welcome screen,</w:t>
+            </w:r>
+            <w:r>
+              <w:rPr>
+                <w:rFonts w:eastAsia="Times New Roman" w:cstheme="minorHAnsi"/>
+              </w:rPr>
+              <w:br/>
+            </w:r>
+            <w:r>
+              <w:rPr>
+                <w:rFonts w:eastAsia="Times New Roman" w:cstheme="minorHAnsi"/>
+                <w:bCs/>
+              </w:rPr>
+              <w:t>When</w:t>
+            </w:r>
+            <w:r>
+              <w:rPr>
+                <w:rFonts w:eastAsia="Times New Roman" w:cstheme="minorHAnsi"/>
+              </w:rPr>
+              <w:t xml:space="preserve"> I </w:t>
+            </w:r>
+            <w:r>
+              <w:rPr>
+                <w:rFonts w:eastAsia="Times New Roman" w:cstheme="minorHAnsi"/>
+              </w:rPr>
+              <w:t xml:space="preserve">choose </w:t>
+            </w:r>
+            <w:r>
+              <w:rPr>
+                <w:rFonts w:eastAsia="Times New Roman" w:cstheme="minorHAnsi"/>
+              </w:rPr>
+              <w:t>“Sign Up” or “Log In”</w:t>
+            </w:r>
+            <w:r>
+              <w:rPr>
+                <w:rFonts w:eastAsia="Times New Roman" w:cstheme="minorHAnsi"/>
+              </w:rPr>
+              <w:t xml:space="preserve"> and enter valid details,</w:t>
+            </w:r>
+          </w:p>
+          <w:p>
+            <w:pPr>
+              <w:spacing w:before="100" w:beforeAutospacing="1" w:after="100" w:afterAutospacing="1"/>
+              <w:cnfStyle w:val="000000100000" w:firstRow="0" w:lastRow="0" w:firstColumn="0" w:lastColumn="0" w:oddVBand="0" w:evenVBand="0" w:oddHBand="1" w:evenHBand="0" w:firstRowFirstColumn="0" w:firstRowLastColumn="0" w:lastRowFirstColumn="0" w:lastRowLastColumn="0"/>
+              <w:rPr>
+                <w:rFonts w:eastAsia="Times New Roman" w:cstheme="minorHAnsi"/>
+              </w:rPr>
+            </w:pPr>
+            <w:r>
+              <w:rPr>
+                <w:rFonts w:eastAsia="Times New Roman" w:cstheme="minorHAnsi"/>
+                <w:bCs/>
+              </w:rPr>
+              <w:t>Then</w:t>
+            </w:r>
+            <w:r>
+              <w:rPr>
+                <w:rFonts w:eastAsia="Times New Roman" w:cstheme="minorHAnsi"/>
+              </w:rPr>
+              <w:t xml:space="preserve"> I should be authenticated and taken to the home screen.</w:t>
+            </w:r>
+          </w:p>
+        </w:tc>
+        <w:tc>
+          <w:tcPr>
+            <w:tcW w:w="3117" w:type="dxa"/>
+          </w:tcPr>
+          <w:p>
+            <w:pPr>
+              <w:cnfStyle w:val="000000100000" w:firstRow="0" w:lastRow="0" w:firstColumn="0" w:lastColumn="0" w:oddVBand="0" w:evenVBand="0" w:oddHBand="1" w:evenHBand="0" w:firstRowFirstColumn="0" w:firstRowLastColumn="0" w:lastRowFirstColumn="0" w:lastRowLastColumn="0"/>
+            </w:pPr>
+            <w:r>
+              <w:t>Based on my input criteria, I am taken to the home page of Taxi Tap</w:t>
+            </w:r>
+          </w:p>
+        </w:tc>
+      </w:tr>
+      <w:tr>
+        <w:tc>
+          <w:tcPr>
+            <w:cnfStyle w:val="001000000000" w:firstRow="0" w:lastRow="0" w:firstColumn="1" w:lastColumn="0" w:oddVBand="0" w:evenVBand="0" w:oddHBand="0" w:evenHBand="0" w:firstRowFirstColumn="0" w:firstRowLastColumn="0" w:lastRowFirstColumn="0" w:lastRowLastColumn="0"/>
+            <w:tcW w:w="3116" w:type="dxa"/>
+          </w:tcPr>
+          <w:p>
+            <w:r>
+              <w:t>Announce Route &amp; Destination</w:t>
+            </w:r>
+          </w:p>
+          <w:p>
+            <w:pPr>
+              <w:rPr>
+                <w:b w:val="0"/>
+              </w:rPr>
+            </w:pPr>
+            <w:r>
+              <w:rPr>
+                <w:b w:val="0"/>
+              </w:rPr>
+              <w:t xml:space="preserve">As a driver, I want to input </w:t>
+            </w:r>
+            <w:r>
+              <w:rPr>
+                <w:b w:val="0"/>
+              </w:rPr>
+              <w:t xml:space="preserve">the </w:t>
+            </w:r>
+            <w:r>
+              <w:rPr>
+                <w:b w:val="0"/>
+              </w:rPr>
+              <w:t>route</w:t>
+            </w:r>
+            <w:r>
+              <w:rPr>
+                <w:b w:val="0"/>
+              </w:rPr>
+              <w:t xml:space="preserve"> I will be taking</w:t>
+            </w:r>
+            <w:r>
+              <w:rPr>
+                <w:b w:val="0"/>
+              </w:rPr>
+              <w:t xml:space="preserve"> and</w:t>
+            </w:r>
+            <w:r>
+              <w:rPr>
+                <w:b w:val="0"/>
+              </w:rPr>
+              <w:t xml:space="preserve"> the</w:t>
+            </w:r>
+            <w:r>
+              <w:rPr>
+                <w:b w:val="0"/>
+              </w:rPr>
+              <w:t xml:space="preserve"> destination,</w:t>
+            </w:r>
+            <w:r>
+              <w:rPr>
+                <w:b w:val="0"/>
+              </w:rPr>
+              <w:br/>
+              <w:t>so that passengers can see if I’m heading in their direction.</w:t>
+            </w:r>
+          </w:p>
+          <w:p/>
+        </w:tc>
+        <w:tc>
+          <w:tcPr>
+            <w:tcW w:w="3117" w:type="dxa"/>
+          </w:tcPr>
+          <w:p>
+            <w:pPr>
+              <w:cnfStyle w:val="000000000000" w:firstRow="0" w:lastRow="0" w:firstColumn="0" w:lastColumn="0" w:oddVBand="0" w:evenVBand="0" w:oddHBand="0" w:evenHBand="0" w:firstRowFirstColumn="0" w:firstRowLastColumn="0" w:lastRowFirstColumn="0" w:lastRowLastColumn="0"/>
+            </w:pPr>
+            <w:r>
+              <w:rPr>
+                <w:rStyle w:val="Strong"/>
+                <w:b w:val="0"/>
+              </w:rPr>
+              <w:t>Given</w:t>
+            </w:r>
+            <w:r>
+              <w:t xml:space="preserve"> </w:t>
+            </w:r>
+            <w:r>
+              <w:t xml:space="preserve">that </w:t>
+            </w:r>
+            <w:r>
+              <w:t>I’m logged in,</w:t>
+            </w:r>
+            <w:r>
+              <w:br/>
+            </w:r>
+            <w:r>
+              <w:rPr>
+                <w:rStyle w:val="Strong"/>
+                <w:b w:val="0"/>
+              </w:rPr>
+              <w:t>When</w:t>
+            </w:r>
+            <w:r>
+              <w:t xml:space="preserve"> I set my starting point and destination,</w:t>
+            </w:r>
+            <w:r>
+              <w:br/>
+            </w:r>
+            <w:r>
+              <w:rPr>
+                <w:rStyle w:val="Strong"/>
+                <w:b w:val="0"/>
+              </w:rPr>
+              <w:t>Then</w:t>
+            </w:r>
+            <w:r>
+              <w:t xml:space="preserve"> the route is visible to nearby passengers.</w:t>
+            </w:r>
+          </w:p>
+        </w:tc>
+        <w:tc>
+          <w:tcPr>
+            <w:tcW w:w="3117" w:type="dxa"/>
+          </w:tcPr>
+          <w:p>
+            <w:pPr>
+              <w:tabs>
+                <w:tab w:val="left" w:pos="964"/>
+              </w:tabs>
+              <w:cnfStyle w:val="000000000000" w:firstRow="0" w:lastRow="0" w:firstColumn="0" w:lastColumn="0" w:oddVBand="0" w:evenVBand="0" w:oddHBand="0" w:evenHBand="0" w:firstRowFirstColumn="0" w:firstRowLastColumn="0" w:lastRowFirstColumn="0" w:lastRowLastColumn="0"/>
+            </w:pPr>
+            <w:r>
+              <w:t xml:space="preserve">The route is stored and displayed </w:t>
+            </w:r>
+            <w:r>
+              <w:t xml:space="preserve">to </w:t>
+            </w:r>
+            <w:r>
+              <w:t xml:space="preserve">the </w:t>
+            </w:r>
+            <w:r>
+              <w:t xml:space="preserve">eligible </w:t>
+            </w:r>
+            <w:r>
+              <w:t>passenger's interface.</w:t>
+            </w:r>
+          </w:p>
+        </w:tc>
+      </w:tr>
+      <w:tr>
+        <w:trPr>
+          <w:cnfStyle w:val="000000100000" w:firstRow="0" w:lastRow="0" w:firstColumn="0" w:lastColumn="0" w:oddVBand="0" w:evenVBand="0" w:oddHBand="1" w:evenHBand="0" w:firstRowFirstColumn="0" w:firstRowLastColumn="0" w:lastRowFirstColumn="0" w:lastRowLastColumn="0"/>
+        </w:trPr>
+        <w:tc>
+          <w:tcPr>
+            <w:cnfStyle w:val="001000000000" w:firstRow="0" w:lastRow="0" w:firstColumn="1" w:lastColumn="0" w:oddVBand="0" w:evenVBand="0" w:oddHBand="0" w:evenHBand="0" w:firstRowFirstColumn="0" w:firstRowLastColumn="0" w:lastRowFirstColumn="0" w:lastRowLastColumn="0"/>
+            <w:tcW w:w="3116" w:type="dxa"/>
+          </w:tcPr>
+          <w:p>
+            <w:r>
+              <w:t>(Go Online/Offline)</w:t>
+            </w:r>
+          </w:p>
+          <w:p>
+            <w:pPr>
+              <w:rPr>
+                <w:b w:val="0"/>
+              </w:rPr>
+            </w:pPr>
+            <w:r>
+              <w:rPr>
+                <w:b w:val="0"/>
+              </w:rPr>
+              <w:t>As a driver, I want to go online or offline as needed,</w:t>
+            </w:r>
+            <w:r>
+              <w:rPr>
+                <w:b w:val="0"/>
+              </w:rPr>
+              <w:br/>
+              <w:t>so that I can control when I am available to receive ride requests.</w:t>
+            </w:r>
+          </w:p>
+        </w:tc>
+        <w:tc>
+          <w:tcPr>
+            <w:tcW w:w="3117" w:type="dxa"/>
+          </w:tcPr>
+          <w:p>
+            <w:pPr>
+              <w:cnfStyle w:val="000000100000" w:firstRow="0" w:lastRow="0" w:firstColumn="0" w:lastColumn="0" w:oddVBand="0" w:evenVBand="0" w:oddHBand="1" w:evenHBand="0" w:firstRowFirstColumn="0" w:firstRowLastColumn="0" w:lastRowFirstColumn="0" w:lastRowLastColumn="0"/>
+            </w:pPr>
+            <w:r>
+              <w:rPr>
+                <w:rStyle w:val="Strong"/>
+                <w:b w:val="0"/>
+              </w:rPr>
+              <w:t>Given</w:t>
+            </w:r>
+            <w:r>
+              <w:t xml:space="preserve"> </w:t>
+            </w:r>
+            <w:r>
+              <w:t xml:space="preserve">that </w:t>
+            </w:r>
+            <w:r>
+              <w:t>I’m on the driver dashboard,</w:t>
+            </w:r>
+            <w:r>
+              <w:br/>
+            </w:r>
+            <w:r>
+              <w:rPr>
+                <w:rStyle w:val="Strong"/>
+                <w:b w:val="0"/>
+              </w:rPr>
+              <w:t>When</w:t>
+            </w:r>
+            <w:r>
+              <w:t xml:space="preserve"> I tap “Go Online” or “Go Offline”,</w:t>
+            </w:r>
+            <w:r>
+              <w:br/>
+            </w:r>
+            <w:r>
+              <w:rPr>
+                <w:rStyle w:val="Strong"/>
+                <w:b w:val="0"/>
+              </w:rPr>
+              <w:t>Then</w:t>
+            </w:r>
+            <w:r>
+              <w:t xml:space="preserve"> my status is updated accordingly and affects request visibility.</w:t>
+            </w:r>
+          </w:p>
+        </w:tc>
+        <w:tc>
+          <w:tcPr>
+            <w:tcW w:w="3117" w:type="dxa"/>
+          </w:tcPr>
+          <w:p>
+            <w:pPr>
+              <w:cnfStyle w:val="000000100000" w:firstRow="0" w:lastRow="0" w:firstColumn="0" w:lastColumn="0" w:oddVBand="0" w:evenVBand="0" w:oddHBand="1" w:evenHBand="0" w:firstRowFirstColumn="0" w:firstRowLastColumn="0" w:lastRowFirstColumn="0" w:lastRowLastColumn="0"/>
+            </w:pPr>
+            <w:r>
+              <w:t>The driver's online/offline status is reflected</w:t>
+            </w:r>
+            <w:r>
+              <w:t>,</w:t>
+            </w:r>
+            <w:r>
+              <w:t xml:space="preserve"> </w:t>
+            </w:r>
+            <w:r>
+              <w:t>and the passenger can no longer see the taxi on the map.</w:t>
+            </w:r>
+          </w:p>
+        </w:tc>
+      </w:tr>
+      <w:tr>
+        <w:tc>
+          <w:tcPr>
+            <w:cnfStyle w:val="001000000000" w:firstRow="0" w:lastRow="0" w:firstColumn="1" w:lastColumn="0" w:oddVBand="0" w:evenVBand="0" w:oddHBand="0" w:evenHBand="0" w:firstRowFirstColumn="0" w:firstRowLastColumn="0" w:lastRowFirstColumn="0" w:lastRowLastColumn="0"/>
+            <w:tcW w:w="3116" w:type="dxa"/>
+          </w:tcPr>
+          <w:p>
+            <w:r>
+              <w:t>Receive Ride Requests</w:t>
+            </w:r>
+          </w:p>
+          <w:p>
+            <w:pPr>
+              <w:rPr>
+                <w:b w:val="0"/>
+              </w:rPr>
+            </w:pPr>
+            <w:r>
+              <w:rPr>
+                <w:b w:val="0"/>
+              </w:rPr>
+              <w:t>As a driver, I want to receive ride requests from nearby passengers,</w:t>
+            </w:r>
+            <w:r>
+              <w:rPr>
+                <w:b w:val="0"/>
+              </w:rPr>
+              <w:br/>
+              <w:t>so that I can choose which pickups to accept.</w:t>
+            </w:r>
+          </w:p>
+        </w:tc>
+        <w:tc>
+          <w:tcPr>
+            <w:tcW w:w="3117" w:type="dxa"/>
+          </w:tcPr>
+          <w:p>
+            <w:pPr>
+              <w:cnfStyle w:val="000000000000" w:firstRow="0" w:lastRow="0" w:firstColumn="0" w:lastColumn="0" w:oddVBand="0" w:evenVBand="0" w:oddHBand="0" w:evenHBand="0" w:firstRowFirstColumn="0" w:firstRowLastColumn="0" w:lastRowFirstColumn="0" w:lastRowLastColumn="0"/>
+            </w:pPr>
+            <w:r>
+              <w:rPr>
+                <w:rStyle w:val="Strong"/>
+                <w:b w:val="0"/>
+              </w:rPr>
+              <w:t>Given</w:t>
+            </w:r>
+            <w:r>
+              <w:t xml:space="preserve"> </w:t>
+            </w:r>
+            <w:r>
+              <w:t xml:space="preserve">that </w:t>
+            </w:r>
+            <w:r>
+              <w:t>I am online and have an active route,</w:t>
+            </w:r>
+            <w:r>
+              <w:br/>
+            </w:r>
+            <w:r>
+              <w:rPr>
+                <w:rStyle w:val="Strong"/>
+                <w:b w:val="0"/>
+              </w:rPr>
+              <w:t>When</w:t>
+            </w:r>
+            <w:r>
+              <w:t xml:space="preserve"> a passenger requests a ride,</w:t>
+            </w:r>
+            <w:r>
+              <w:br/>
+            </w:r>
+            <w:r>
+              <w:rPr>
+                <w:rStyle w:val="Strong"/>
+                <w:b w:val="0"/>
+              </w:rPr>
+              <w:t>Then</w:t>
+            </w:r>
+            <w:r>
+              <w:t xml:space="preserve"> I receive a notification with request details.</w:t>
+            </w:r>
+          </w:p>
+        </w:tc>
+        <w:tc>
+          <w:tcPr>
+            <w:tcW w:w="3117" w:type="dxa"/>
+          </w:tcPr>
+          <w:p>
+            <w:pPr>
+              <w:cnfStyle w:val="000000000000" w:firstRow="0" w:lastRow="0" w:firstColumn="0" w:lastColumn="0" w:oddVBand="0" w:evenVBand="0" w:oddHBand="0" w:evenHBand="0" w:firstRowFirstColumn="0" w:firstRowLastColumn="0" w:lastRowFirstColumn="0" w:lastRowLastColumn="0"/>
+            </w:pPr>
+            <w:r>
+              <w:t>Ride requests from matching passengers are delivered in real-time to the driver’s interface.</w:t>
+            </w:r>
+          </w:p>
+        </w:tc>
+      </w:tr>
+      <w:tr>
+        <w:trPr>
+          <w:cnfStyle w:val="000000100000" w:firstRow="0" w:lastRow="0" w:firstColumn="0" w:lastColumn="0" w:oddVBand="0" w:evenVBand="0" w:oddHBand="1" w:evenHBand="0" w:firstRowFirstColumn="0" w:firstRowLastColumn="0" w:lastRowFirstColumn="0" w:lastRowLastColumn="0"/>
+        </w:trPr>
+        <w:tc>
+          <w:tcPr>
+            <w:cnfStyle w:val="001000000000" w:firstRow="0" w:lastRow="0" w:firstColumn="1" w:lastColumn="0" w:oddVBand="0" w:evenVBand="0" w:oddHBand="0" w:evenHBand="0" w:firstRowFirstColumn="0" w:firstRowLastColumn="0" w:lastRowFirstColumn="0" w:lastRowLastColumn="0"/>
+            <w:tcW w:w="3116" w:type="dxa"/>
+          </w:tcPr>
+          <w:p>
+            <w:r>
+              <w:lastRenderedPageBreak/>
+              <w:t>Accept or Decline Requests</w:t>
+            </w:r>
+          </w:p>
+          <w:p>
+            <w:pPr>
+              <w:rPr>
+                <w:b w:val="0"/>
+              </w:rPr>
+            </w:pPr>
+            <w:r>
+              <w:rPr>
+                <w:b w:val="0"/>
+              </w:rPr>
+              <w:t>As a driver, I want to accept or decline a ride request,</w:t>
+            </w:r>
+          </w:p>
+          <w:p>
+            <w:r>
+              <w:rPr>
+                <w:b w:val="0"/>
+              </w:rPr>
+              <w:t xml:space="preserve">so that I can manage my route and </w:t>
+            </w:r>
+            <w:r>
+              <w:rPr>
+                <w:b w:val="0"/>
+              </w:rPr>
+              <w:t xml:space="preserve">taxi </w:t>
+            </w:r>
+            <w:r>
+              <w:rPr>
+                <w:b w:val="0"/>
+              </w:rPr>
+              <w:t>capacity efficiently.</w:t>
+            </w:r>
+          </w:p>
+        </w:tc>
+        <w:tc>
+          <w:tcPr>
+            <w:tcW w:w="3117" w:type="dxa"/>
+          </w:tcPr>
+          <w:p>
+            <w:pPr>
+              <w:cnfStyle w:val="000000100000" w:firstRow="0" w:lastRow="0" w:firstColumn="0" w:lastColumn="0" w:oddVBand="0" w:evenVBand="0" w:oddHBand="1" w:evenHBand="0" w:firstRowFirstColumn="0" w:firstRowLastColumn="0" w:lastRowFirstColumn="0" w:lastRowLastColumn="0"/>
+            </w:pPr>
+            <w:r>
+              <w:rPr>
+                <w:rStyle w:val="Strong"/>
+                <w:b w:val="0"/>
+              </w:rPr>
+              <w:t>Given</w:t>
+            </w:r>
+            <w:r>
+              <w:t xml:space="preserve"> I have received a ride request,</w:t>
+            </w:r>
+            <w:r>
+              <w:br/>
+            </w:r>
+            <w:r>
+              <w:rPr>
+                <w:rStyle w:val="Strong"/>
+                <w:b w:val="0"/>
+              </w:rPr>
+              <w:t>When</w:t>
+            </w:r>
+            <w:r>
+              <w:t xml:space="preserve"> I tap “Accept” or “Decline”,</w:t>
+            </w:r>
+            <w:r>
+              <w:br/>
+            </w:r>
+            <w:r>
+              <w:rPr>
+                <w:rStyle w:val="Strong"/>
+                <w:b w:val="0"/>
+              </w:rPr>
+              <w:t>Then</w:t>
+            </w:r>
+            <w:r>
+              <w:t xml:space="preserve"> the system updates the request status and notifies the passenger.</w:t>
+            </w:r>
+          </w:p>
+        </w:tc>
+        <w:tc>
+          <w:tcPr>
+            <w:tcW w:w="3117" w:type="dxa"/>
+          </w:tcPr>
+          <w:p>
+            <w:pPr>
+              <w:cnfStyle w:val="000000100000" w:firstRow="0" w:lastRow="0" w:firstColumn="0" w:lastColumn="0" w:oddVBand="0" w:evenVBand="0" w:oddHBand="1" w:evenHBand="0" w:firstRowFirstColumn="0" w:firstRowLastColumn="0" w:lastRowFirstColumn="0" w:lastRowLastColumn="0"/>
+            </w:pPr>
+            <w:r>
+              <w:t>Accepted rides appear on the active list; declined requests are logged and cleared.</w:t>
+            </w:r>
+          </w:p>
+        </w:tc>
+      </w:tr>
+      <w:tr>
+        <w:tc>
+          <w:tcPr>
+            <w:cnfStyle w:val="001000000000" w:firstRow="0" w:lastRow="0" w:firstColumn="1" w:lastColumn="0" w:oddVBand="0" w:evenVBand="0" w:oddHBand="0" w:evenHBand="0" w:firstRowFirstColumn="0" w:firstRowLastColumn="0" w:lastRowFirstColumn="0" w:lastRowLastColumn="0"/>
+            <w:tcW w:w="3116" w:type="dxa"/>
+          </w:tcPr>
+          <w:p>
+            <w:r>
+              <w:t>View Passenger Pickup Details</w:t>
+            </w:r>
+          </w:p>
+          <w:p>
+            <w:pPr>
+              <w:rPr>
+                <w:b w:val="0"/>
+              </w:rPr>
+            </w:pPr>
+            <w:r>
+              <w:rPr>
+                <w:b w:val="0"/>
+              </w:rPr>
+              <w:t xml:space="preserve">As a driver, I want to see the passenger’s pickup point and basic </w:t>
+            </w:r>
+            <w:r>
+              <w:rPr>
+                <w:b w:val="0"/>
+              </w:rPr>
+              <w:t>information</w:t>
+            </w:r>
+            <w:r>
+              <w:rPr>
+                <w:b w:val="0"/>
+              </w:rPr>
+              <w:t>,</w:t>
+            </w:r>
+            <w:r>
+              <w:rPr>
+                <w:b w:val="0"/>
+              </w:rPr>
+              <w:br/>
+              <w:t>so that I know where to stop and who I’m picking up.</w:t>
+            </w:r>
+          </w:p>
+        </w:tc>
+        <w:tc>
+          <w:tcPr>
+            <w:tcW w:w="3117" w:type="dxa"/>
+          </w:tcPr>
+          <w:p>
+            <w:pPr>
+              <w:cnfStyle w:val="000000000000" w:firstRow="0" w:lastRow="0" w:firstColumn="0" w:lastColumn="0" w:oddVBand="0" w:evenVBand="0" w:oddHBand="0" w:evenHBand="0" w:firstRowFirstColumn="0" w:firstRowLastColumn="0" w:lastRowFirstColumn="0" w:lastRowLastColumn="0"/>
+            </w:pPr>
+            <w:r>
+              <w:rPr>
+                <w:rStyle w:val="Strong"/>
+                <w:b w:val="0"/>
+              </w:rPr>
+              <w:t>Given</w:t>
+            </w:r>
+            <w:r>
+              <w:t xml:space="preserve"> </w:t>
+            </w:r>
+            <w:r>
+              <w:t xml:space="preserve">that </w:t>
+            </w:r>
+            <w:r>
+              <w:t xml:space="preserve">I’ve accepted a </w:t>
+            </w:r>
+            <w:r>
+              <w:t>booking</w:t>
+            </w:r>
+            <w:r>
+              <w:t>,</w:t>
+            </w:r>
+            <w:r>
+              <w:br/>
+            </w:r>
+            <w:r>
+              <w:rPr>
+                <w:rStyle w:val="Strong"/>
+                <w:b w:val="0"/>
+              </w:rPr>
+              <w:t>When</w:t>
+            </w:r>
+            <w:r>
+              <w:t xml:space="preserve"> I view the trip summary,</w:t>
+            </w:r>
+            <w:r>
+              <w:br/>
+            </w:r>
+            <w:r>
+              <w:rPr>
+                <w:rStyle w:val="Strong"/>
+                <w:b w:val="0"/>
+              </w:rPr>
+              <w:t>Then</w:t>
+            </w:r>
+            <w:r>
+              <w:t xml:space="preserve"> I </w:t>
+            </w:r>
+            <w:r>
+              <w:t xml:space="preserve">should </w:t>
+            </w:r>
+            <w:r>
+              <w:t>see the passenger’s lo</w:t>
+            </w:r>
+            <w:r>
+              <w:t>cation and name or contact info.</w:t>
+            </w:r>
+          </w:p>
+        </w:tc>
+        <w:tc>
+          <w:tcPr>
+            <w:tcW w:w="3117" w:type="dxa"/>
+          </w:tcPr>
+          <w:p>
+            <w:pPr>
+              <w:cnfStyle w:val="000000000000" w:firstRow="0" w:lastRow="0" w:firstColumn="0" w:lastColumn="0" w:oddVBand="0" w:evenVBand="0" w:oddHBand="0" w:evenHBand="0" w:firstRowFirstColumn="0" w:firstRowLastColumn="0" w:lastRowFirstColumn="0" w:lastRowLastColumn="0"/>
+            </w:pPr>
+            <w:r>
+              <w:t>Pickup details are accurately displayed on the driver's map and trip screen.</w:t>
+            </w:r>
+          </w:p>
+        </w:tc>
+      </w:tr>
+      <w:tr>
+        <w:trPr>
+          <w:cnfStyle w:val="000000100000" w:firstRow="0" w:lastRow="0" w:firstColumn="0" w:lastColumn="0" w:oddVBand="0" w:evenVBand="0" w:oddHBand="1" w:evenHBand="0" w:firstRowFirstColumn="0" w:firstRowLastColumn="0" w:lastRowFirstColumn="0" w:lastRowLastColumn="0"/>
+        </w:trPr>
+        <w:tc>
+          <w:tcPr>
+            <w:cnfStyle w:val="001000000000" w:firstRow="0" w:lastRow="0" w:firstColumn="1" w:lastColumn="0" w:oddVBand="0" w:evenVBand="0" w:oddHBand="0" w:evenHBand="0" w:firstRowFirstColumn="0" w:firstRowLastColumn="0" w:lastRowFirstColumn="0" w:lastRowLastColumn="0"/>
+            <w:tcW w:w="3116" w:type="dxa"/>
+          </w:tcPr>
+          <w:p>
+            <w:r>
+              <w:t>View Map &amp; Navigation</w:t>
+            </w:r>
+          </w:p>
+          <w:p>
+            <w:pPr>
+              <w:rPr>
+                <w:b w:val="0"/>
+              </w:rPr>
+            </w:pPr>
+            <w:r>
+              <w:rPr>
+                <w:b w:val="0"/>
+              </w:rPr>
+              <w:t>As a driver, I want to see a map with passenger pickup and route directions,</w:t>
+            </w:r>
+            <w:r>
+              <w:rPr>
+                <w:b w:val="0"/>
+              </w:rPr>
+              <w:br/>
+              <w:t>so that I can navigate efficiently.</w:t>
+            </w:r>
+          </w:p>
+        </w:tc>
+        <w:tc>
+          <w:tcPr>
+            <w:tcW w:w="3117" w:type="dxa"/>
+          </w:tcPr>
+          <w:p>
+            <w:pPr>
+              <w:cnfStyle w:val="000000100000" w:firstRow="0" w:lastRow="0" w:firstColumn="0" w:lastColumn="0" w:oddVBand="0" w:evenVBand="0" w:oddHBand="1" w:evenHBand="0" w:firstRowFirstColumn="0" w:firstRowLastColumn="0" w:lastRowFirstColumn="0" w:lastRowLastColumn="0"/>
+            </w:pPr>
+            <w:r>
+              <w:rPr>
+                <w:rStyle w:val="Strong"/>
+                <w:b w:val="0"/>
+              </w:rPr>
+              <w:t>Given</w:t>
+            </w:r>
+            <w:r>
+              <w:t xml:space="preserve"> </w:t>
+            </w:r>
+            <w:r>
+              <w:t xml:space="preserve">that </w:t>
+            </w:r>
+            <w:r>
+              <w:t>I have one or more assigned pickups,</w:t>
+            </w:r>
+            <w:r>
+              <w:br/>
+            </w:r>
+            <w:r>
+              <w:rPr>
+                <w:rStyle w:val="Strong"/>
+                <w:b w:val="0"/>
+              </w:rPr>
+              <w:t>When</w:t>
+            </w:r>
+            <w:r>
+              <w:t xml:space="preserve"> I open the map view,</w:t>
+            </w:r>
+            <w:r>
+              <w:br/>
+            </w:r>
+            <w:r>
+              <w:rPr>
+                <w:rStyle w:val="Strong"/>
+                <w:b w:val="0"/>
+              </w:rPr>
+              <w:t>Then</w:t>
+            </w:r>
+            <w:r>
+              <w:t xml:space="preserve"> I should see my location and passenger's</w:t>
+            </w:r>
+            <w:r>
+              <w:t xml:space="preserve"> location</w:t>
+            </w:r>
+            <w:r>
+              <w:t>.</w:t>
+            </w:r>
+          </w:p>
+        </w:tc>
+        <w:tc>
+          <w:tcPr>
+            <w:tcW w:w="3117" w:type="dxa"/>
+          </w:tcPr>
+          <w:p>
+            <w:pPr>
+              <w:cnfStyle w:val="000000100000" w:firstRow="0" w:lastRow="0" w:firstColumn="0" w:lastColumn="0" w:oddVBand="0" w:evenVBand="0" w:oddHBand="1" w:evenHBand="0" w:firstRowFirstColumn="0" w:firstRowLastColumn="0" w:lastRowFirstColumn="0" w:lastRowLastColumn="0"/>
+            </w:pPr>
+            <w:r>
+              <w:t>L</w:t>
+            </w:r>
+            <w:r>
+              <w:t>ive map with GPS and routing is functional and accurate within the app.</w:t>
+            </w:r>
+          </w:p>
+        </w:tc>
+      </w:tr>
+      <w:tr>
+        <w:tc>
+          <w:tcPr>
+            <w:cnfStyle w:val="001000000000" w:firstRow="0" w:lastRow="0" w:firstColumn="1" w:lastColumn="0" w:oddVBand="0" w:evenVBand="0" w:oddHBand="0" w:evenHBand="0" w:firstRowFirstColumn="0" w:firstRowLastColumn="0" w:lastRowFirstColumn="0" w:lastRowLastColumn="0"/>
+            <w:tcW w:w="3116" w:type="dxa"/>
+          </w:tcPr>
+          <w:p>
+            <w:r>
+              <w:t>Update Seat Availability</w:t>
+            </w:r>
+          </w:p>
+          <w:p>
+            <w:pPr>
+              <w:rPr>
+                <w:b w:val="0"/>
+              </w:rPr>
+            </w:pPr>
+            <w:r>
+              <w:rPr>
+                <w:b w:val="0"/>
+              </w:rPr>
+              <w:t>As a driver, I want to update how many seats are available in my taxi,</w:t>
+            </w:r>
+            <w:r>
+              <w:rPr>
+                <w:b w:val="0"/>
+              </w:rPr>
+              <w:br/>
+              <w:t>so that passengers can decide whether to book or wait.</w:t>
+            </w:r>
+          </w:p>
+        </w:tc>
+        <w:tc>
+          <w:tcPr>
+            <w:tcW w:w="3117" w:type="dxa"/>
+          </w:tcPr>
+          <w:p>
+            <w:pPr>
+              <w:cnfStyle w:val="000000000000" w:firstRow="0" w:lastRow="0" w:firstColumn="0" w:lastColumn="0" w:oddVBand="0" w:evenVBand="0" w:oddHBand="0" w:evenHBand="0" w:firstRowFirstColumn="0" w:firstRowLastColumn="0" w:lastRowFirstColumn="0" w:lastRowLastColumn="0"/>
+            </w:pPr>
+            <w:r>
+              <w:rPr>
+                <w:rStyle w:val="Strong"/>
+                <w:b w:val="0"/>
+              </w:rPr>
+              <w:t>Given</w:t>
+            </w:r>
+            <w:r>
+              <w:t xml:space="preserve"> </w:t>
+            </w:r>
+            <w:r>
+              <w:t xml:space="preserve">that </w:t>
+            </w:r>
+            <w:r>
+              <w:t>I’ve started a trip or gone online,</w:t>
+            </w:r>
+            <w:r>
+              <w:br/>
+            </w:r>
+            <w:r>
+              <w:rPr>
+                <w:rStyle w:val="Strong"/>
+                <w:b w:val="0"/>
+              </w:rPr>
+              <w:t>When</w:t>
+            </w:r>
+            <w:r>
+              <w:t xml:space="preserve"> I adjust seat count manually,</w:t>
+            </w:r>
+            <w:r>
+              <w:br/>
+            </w:r>
+            <w:r>
+              <w:rPr>
+                <w:rStyle w:val="Strong"/>
+                <w:b w:val="0"/>
+              </w:rPr>
+              <w:t>Then</w:t>
+            </w:r>
+            <w:r>
+              <w:rPr>
+                <w:rStyle w:val="Strong"/>
+              </w:rPr>
+              <w:t>,</w:t>
+            </w:r>
+            <w:r>
+              <w:t xml:space="preserve"> passengers see the updated availability.</w:t>
+            </w:r>
+          </w:p>
+        </w:tc>
+        <w:tc>
+          <w:tcPr>
+            <w:tcW w:w="3117" w:type="dxa"/>
+          </w:tcPr>
+          <w:p>
+            <w:pPr>
+              <w:cnfStyle w:val="000000000000" w:firstRow="0" w:lastRow="0" w:firstColumn="0" w:lastColumn="0" w:oddVBand="0" w:evenVBand="0" w:oddHBand="0" w:evenHBand="0" w:firstRowFirstColumn="0" w:firstRowLastColumn="0" w:lastRowFirstColumn="0" w:lastRowLastColumn="0"/>
+            </w:pPr>
+            <w:r>
+              <w:t>Seat count updates in real time and is reflected in the passenger’s booking screen.</w:t>
+            </w:r>
+          </w:p>
+        </w:tc>
+      </w:tr>
+      <w:tr>
+        <w:trPr>
+          <w:cnfStyle w:val="000000100000" w:firstRow="0" w:lastRow="0" w:firstColumn="0" w:lastColumn="0" w:oddVBand="0" w:evenVBand="0" w:oddHBand="1" w:evenHBand="0" w:firstRowFirstColumn="0" w:firstRowLastColumn="0" w:lastRowFirstColumn="0" w:lastRowLastColumn="0"/>
+        </w:trPr>
+        <w:tc>
+          <w:tcPr>
+            <w:cnfStyle w:val="001000000000" w:firstRow="0" w:lastRow="0" w:firstColumn="1" w:lastColumn="0" w:oddVBand="0" w:evenVBand="0" w:oddHBand="0" w:evenHBand="0" w:firstRowFirstColumn="0" w:firstRowLastColumn="0" w:lastRowFirstColumn="0" w:lastRowLastColumn="0"/>
+            <w:tcW w:w="3116" w:type="dxa"/>
+          </w:tcPr>
+          <w:p>
+            <w:r>
+              <w:t>Receive Alerts for New Requests or Updates</w:t>
+            </w:r>
+          </w:p>
+          <w:p>
+            <w:pPr>
+              <w:rPr>
+                <w:b w:val="0"/>
+              </w:rPr>
+            </w:pPr>
+            <w:r>
+              <w:rPr>
+                <w:b w:val="0"/>
+              </w:rPr>
+              <w:t>As a driver, I want to receive real-time notifications,</w:t>
+            </w:r>
+            <w:r>
+              <w:rPr>
+                <w:b w:val="0"/>
+              </w:rPr>
+              <w:br/>
+              <w:t>so that I don’t miss ride requests or updates while driving.</w:t>
+            </w:r>
+          </w:p>
+        </w:tc>
+        <w:tc>
+          <w:tcPr>
+            <w:tcW w:w="3117" w:type="dxa"/>
+          </w:tcPr>
+          <w:p>
+            <w:pPr>
+              <w:cnfStyle w:val="000000100000" w:firstRow="0" w:lastRow="0" w:firstColumn="0" w:lastColumn="0" w:oddVBand="0" w:evenVBand="0" w:oddHBand="1" w:evenHBand="0" w:firstRowFirstColumn="0" w:firstRowLastColumn="0" w:lastRowFirstColumn="0" w:lastRowLastColumn="0"/>
+              <w:rPr>
+                <w:rStyle w:val="Strong"/>
+                <w:b w:val="0"/>
+              </w:rPr>
+            </w:pPr>
+            <w:r>
+              <w:rPr>
+                <w:rStyle w:val="Strong"/>
+                <w:b w:val="0"/>
+              </w:rPr>
+              <w:t>Given</w:t>
+            </w:r>
+            <w:r>
+              <w:rPr>
+                <w:rStyle w:val="Strong"/>
+                <w:b w:val="0"/>
+              </w:rPr>
+              <w:t xml:space="preserve"> that</w:t>
+            </w:r>
+            <w:r>
+              <w:t xml:space="preserve"> I am online,</w:t>
+            </w:r>
+            <w:r>
+              <w:br/>
+            </w:r>
+            <w:r>
+              <w:rPr>
+                <w:rStyle w:val="Strong"/>
+                <w:b w:val="0"/>
+              </w:rPr>
+              <w:t>When</w:t>
+            </w:r>
+            <w:r>
+              <w:t xml:space="preserve"> a new request or important event occurs,</w:t>
+            </w:r>
+            <w:r>
+              <w:br/>
+            </w:r>
+            <w:r>
+              <w:rPr>
+                <w:rStyle w:val="Strong"/>
+                <w:b w:val="0"/>
+              </w:rPr>
+              <w:t>Then</w:t>
+            </w:r>
+            <w:r>
+              <w:t xml:space="preserve"> I receive a push </w:t>
+            </w:r>
+            <w:r>
+              <w:t>notification with the relevant details.</w:t>
+            </w:r>
+          </w:p>
+        </w:tc>
+        <w:tc>
+          <w:tcPr>
+            <w:tcW w:w="3117" w:type="dxa"/>
+          </w:tcPr>
+          <w:p>
+            <w:pPr>
+              <w:cnfStyle w:val="000000100000" w:firstRow="0" w:lastRow="0" w:firstColumn="0" w:lastColumn="0" w:oddVBand="0" w:evenVBand="0" w:oddHBand="1" w:evenHBand="0" w:firstRowFirstColumn="0" w:firstRowLastColumn="0" w:lastRowFirstColumn="0" w:lastRowLastColumn="0"/>
+            </w:pPr>
+            <w:r>
+              <w:t>Push and in-app alerts trigger correctly and lead to actionable pages.</w:t>
+            </w:r>
+          </w:p>
+        </w:tc>
+      </w:tr>
+      <w:tr>
+        <w:tc>
+          <w:tcPr>
+            <w:cnfStyle w:val="001000000000" w:firstRow="0" w:lastRow="0" w:firstColumn="1" w:lastColumn="0" w:oddVBand="0" w:evenVBand="0" w:oddHBand="0" w:evenHBand="0" w:firstRowFirstColumn="0" w:firstRowLastColumn="0" w:lastRowFirstColumn="0" w:lastRowLastColumn="0"/>
+            <w:tcW w:w="3116" w:type="dxa"/>
+          </w:tcPr>
+          <w:p>
+            <w:r>
+              <w:t>Work Offline (Partial Functionality)</w:t>
+            </w:r>
+          </w:p>
+          <w:p>
+            <w:pPr>
+              <w:rPr>
+                <w:b w:val="0"/>
+              </w:rPr>
+            </w:pPr>
+            <w:r>
+              <w:rPr>
+                <w:b w:val="0"/>
+              </w:rPr>
+              <w:t>As a driver, I want to continue using key features even when I’m offline,</w:t>
+            </w:r>
+            <w:r>
+              <w:rPr>
+                <w:b w:val="0"/>
+              </w:rPr>
+              <w:br/>
+              <w:t>so that I can operate in areas with poor connectivity.</w:t>
+            </w:r>
+          </w:p>
+          <w:p/>
+        </w:tc>
+        <w:tc>
+          <w:tcPr>
+            <w:tcW w:w="3117" w:type="dxa"/>
+          </w:tcPr>
+          <w:p>
+            <w:pPr>
+              <w:cnfStyle w:val="000000000000" w:firstRow="0" w:lastRow="0" w:firstColumn="0" w:lastColumn="0" w:oddVBand="0" w:evenVBand="0" w:oddHBand="0" w:evenHBand="0" w:firstRowFirstColumn="0" w:firstRowLastColumn="0" w:lastRowFirstColumn="0" w:lastRowLastColumn="0"/>
+              <w:rPr>
+                <w:rStyle w:val="Strong"/>
+                <w:b w:val="0"/>
+              </w:rPr>
+            </w:pPr>
+            <w:r>
+              <w:rPr>
+                <w:rStyle w:val="Strong"/>
+                <w:b w:val="0"/>
+              </w:rPr>
+              <w:t>Given</w:t>
+            </w:r>
+            <w:r>
+              <w:t xml:space="preserve"> </w:t>
+            </w:r>
+            <w:r>
+              <w:t xml:space="preserve">that </w:t>
+            </w:r>
+            <w:r>
+              <w:t>I am offline or have poor signal,</w:t>
+            </w:r>
+            <w:r>
+              <w:br/>
+            </w:r>
+            <w:r>
+              <w:rPr>
+                <w:rStyle w:val="Strong"/>
+                <w:b w:val="0"/>
+              </w:rPr>
+              <w:t>When</w:t>
+            </w:r>
+            <w:r>
+              <w:t xml:space="preserve"> I open the app,</w:t>
+            </w:r>
+            <w:r>
+              <w:br/>
+            </w:r>
+            <w:r>
+              <w:rPr>
+                <w:rStyle w:val="Strong"/>
+                <w:b w:val="0"/>
+              </w:rPr>
+              <w:t>Then</w:t>
+            </w:r>
+            <w:r>
+              <w:t xml:space="preserve"> I should be able to see cached routes and queue ride requests.</w:t>
+            </w:r>
+          </w:p>
+          <w:p>
+            <w:pPr>
+              <w:cnfStyle w:val="000000000000" w:firstRow="0" w:lastRow="0" w:firstColumn="0" w:lastColumn="0" w:oddVBand="0" w:evenVBand="0" w:oddHBand="0" w:evenHBand="0" w:firstRowFirstColumn="0" w:firstRowLastColumn="0" w:lastRowFirstColumn="0" w:lastRowLastColumn="0"/>
+            </w:pPr>
+          </w:p>
+          <w:p>
+            <w:pPr>
+              <w:cnfStyle w:val="000000000000" w:firstRow="0" w:lastRow="0" w:firstColumn="0" w:lastColumn="0" w:oddVBand="0" w:evenVBand="0" w:oddHBand="0" w:evenHBand="0" w:firstRowFirstColumn="0" w:firstRowLastColumn="0" w:lastRowFirstColumn="0" w:lastRowLastColumn="0"/>
+            </w:pPr>
+          </w:p>
+          <w:p>
+            <w:pPr>
+              <w:ind w:firstLine="720"/>
+              <w:cnfStyle w:val="000000000000" w:firstRow="0" w:lastRow="0" w:firstColumn="0" w:lastColumn="0" w:oddVBand="0" w:evenVBand="0" w:oddHBand="0" w:evenHBand="0" w:firstRowFirstColumn="0" w:firstRowLastColumn="0" w:lastRowFirstColumn="0" w:lastRowLastColumn="0"/>
+            </w:pPr>
+          </w:p>
+        </w:tc>
+        <w:tc>
+          <w:tcPr>
+            <w:tcW w:w="3117" w:type="dxa"/>
+          </w:tcPr>
+          <w:p>
+            <w:pPr>
+              <w:cnfStyle w:val="000000000000" w:firstRow="0" w:lastRow="0" w:firstColumn="0" w:lastColumn="0" w:oddVBand="0" w:evenVBand="0" w:oddHBand="0" w:evenHBand="0" w:firstRowFirstColumn="0" w:firstRowLastColumn="0" w:lastRowFirstColumn="0" w:lastRowLastColumn="0"/>
+            </w:pPr>
+            <w:r>
+              <w:t>The app stores critical data locally and syncs changes once reconnected.</w:t>
+            </w:r>
+          </w:p>
+        </w:tc>
+      </w:tr>
+    </w:tbl>
+    <w:p>
+      <w:bookmarkStart w:id="0" w:name="_GoBack"/>
+      <w:bookmarkEnd w:id="0"/>
+    </w:p>
     <w:sectPr>
       <w:pgSz w:w="12240" w:h="15840"/>
       <w:pgMar w:top="1440" w:right="1440" w:bottom="1440" w:left="1440" w:header="720" w:footer="720" w:gutter="0"/>
@@ -1938,6 +3185,82 @@
       <w:bCs/>
     </w:rPr>
   </w:style>
+  <w:style w:type="table" w:styleId="GridTable4-Accent1">
+    <w:name w:val="Grid Table 4 Accent 1"/>
+    <w:basedOn w:val="TableNormal"/>
+    <w:uiPriority w:val="49"/>
+    <w:rsid w:val="005E58CA"/>
+    <w:pPr>
+      <w:spacing w:after="0" w:line="240" w:lineRule="auto"/>
+    </w:pPr>
+    <w:tblPr>
+      <w:tblStyleRowBandSize w:val="1"/>
+      <w:tblStyleColBandSize w:val="1"/>
+      <w:tblBorders>
+        <w:top w:val="single" w:sz="4" w:space="0" w:color="9CC2E5" w:themeColor="accent1" w:themeTint="99"/>
+        <w:left w:val="single" w:sz="4" w:space="0" w:color="9CC2E5" w:themeColor="accent1" w:themeTint="99"/>
+        <w:bottom w:val="single" w:sz="4" w:space="0" w:color="9CC2E5" w:themeColor="accent1" w:themeTint="99"/>
+        <w:right w:val="single" w:sz="4" w:space="0" w:color="9CC2E5" w:themeColor="accent1" w:themeTint="99"/>
+        <w:insideH w:val="single" w:sz="4" w:space="0" w:color="9CC2E5" w:themeColor="accent1" w:themeTint="99"/>
+        <w:insideV w:val="single" w:sz="4" w:space="0" w:color="9CC2E5" w:themeColor="accent1" w:themeTint="99"/>
+      </w:tblBorders>
+    </w:tblPr>
+    <w:tblStylePr w:type="firstRow">
+      <w:rPr>
+        <w:b/>
+        <w:bCs/>
+        <w:color w:val="FFFFFF" w:themeColor="background1"/>
+      </w:rPr>
+      <w:tblPr/>
+      <w:tcPr>
+        <w:tcBorders>
+          <w:top w:val="single" w:sz="4" w:space="0" w:color="5B9BD5" w:themeColor="accent1"/>
+          <w:left w:val="single" w:sz="4" w:space="0" w:color="5B9BD5" w:themeColor="accent1"/>
+          <w:bottom w:val="single" w:sz="4" w:space="0" w:color="5B9BD5" w:themeColor="accent1"/>
+          <w:right w:val="single" w:sz="4" w:space="0" w:color="5B9BD5" w:themeColor="accent1"/>
+          <w:insideH w:val="nil"/>
+          <w:insideV w:val="nil"/>
+        </w:tcBorders>
+        <w:shd w:val="clear" w:color="auto" w:fill="5B9BD5" w:themeFill="accent1"/>
+      </w:tcPr>
+    </w:tblStylePr>
+    <w:tblStylePr w:type="lastRow">
+      <w:rPr>
+        <w:b/>
+        <w:bCs/>
+      </w:rPr>
+      <w:tblPr/>
+      <w:tcPr>
+        <w:tcBorders>
+          <w:top w:val="double" w:sz="4" w:space="0" w:color="5B9BD5" w:themeColor="accent1"/>
+        </w:tcBorders>
+      </w:tcPr>
+    </w:tblStylePr>
+    <w:tblStylePr w:type="firstCol">
+      <w:rPr>
+        <w:b/>
+        <w:bCs/>
+      </w:rPr>
+    </w:tblStylePr>
+    <w:tblStylePr w:type="lastCol">
+      <w:rPr>
+        <w:b/>
+        <w:bCs/>
+      </w:rPr>
+    </w:tblStylePr>
+    <w:tblStylePr w:type="band1Vert">
+      <w:tblPr/>
+      <w:tcPr>
+        <w:shd w:val="clear" w:color="auto" w:fill="DEEAF6" w:themeFill="accent1" w:themeFillTint="33"/>
+      </w:tcPr>
+    </w:tblStylePr>
+    <w:tblStylePr w:type="band1Horz">
+      <w:tblPr/>
+      <w:tcPr>
+        <w:shd w:val="clear" w:color="auto" w:fill="DEEAF6" w:themeFill="accent1" w:themeFillTint="33"/>
+      </w:tcPr>
+    </w:tblStylePr>
+  </w:style>
 </w:styles>
 </file>
 

</xml_diff>